<commit_message>
several little modification on documents
</commit_message>
<xml_diff>
--- a/static/doc/API proposal.docx
+++ b/static/doc/API proposal.docx
@@ -353,7 +353,27 @@
         <w:t xml:space="preserve">customer </w:t>
       </w:r>
       <w:r>
-        <w:t xml:space="preserve">session is started in iLab, we will record the customer’s identity and the time the session has started as part of the reservation. </w:t>
+        <w:t xml:space="preserve">session is started in iLab, we will record the </w:t>
+      </w:r>
+      <w:r>
+        <w:rPr>
+          <w:b/>
+          <w:bCs/>
+        </w:rPr>
+        <w:t xml:space="preserve">customer’s identity </w:t>
+      </w:r>
+      <w:r>
+        <w:t xml:space="preserve">and the </w:t>
+      </w:r>
+      <w:r>
+        <w:rPr>
+          <w:b/>
+          <w:bCs/>
+        </w:rPr>
+        <w:t>time the session h</w:t>
+      </w:r>
+      <w:r>
+        <w:t xml:space="preserve">as started as part of the reservation. </w:t>
       </w:r>
       <w:r>
         <w:t>At that point we tell the INSPIRE system to enable the corresponding component for a given</w:t>
@@ -850,7 +870,16 @@
     </w:p>
     <w:p>
       <w:r>
-        <w:t>In iLab the needed configuration is stored in an Interlock object, which can have multiple channels. Each channel can be associated with a s</w:t>
+        <w:t>In iLab the</w:t>
+      </w:r>
+      <w:r>
+        <w:rPr>
+          <w:u w:val="single"/>
+        </w:rPr>
+        <w:t xml:space="preserve"> needed configuration is stored in an Interlock object</w:t>
+      </w:r>
+      <w:r>
+        <w:t>, which can have multiple channels. Each channel can be associated with a s</w:t>
       </w:r>
       <w:r>
         <w:t xml:space="preserve">pecific calendar, which can have rules related to training, authorization, billing etc. A calendar can also have multiple instances, to indicate that there are several identical resources that can be scheduled </w:t>
@@ -958,7 +987,16 @@
         <w:t>For each possible combination</w:t>
       </w:r>
       <w:r>
-        <w:t xml:space="preserve"> of component and lab that will need to be scheduled and ran together, we need to configure </w:t>
+        <w:t xml:space="preserve"> of component and lab that will need</w:t>
+      </w:r>
+      <w:r>
+        <w:rPr>
+          <w:u w:val="single"/>
+        </w:rPr>
+        <w:t xml:space="preserve"> to be scheduled and ran together</w:t>
+      </w:r>
+      <w:r>
+        <w:t xml:space="preserve">, we need to configure </w:t>
       </w:r>
       <w:r>
         <w:t>a channel, which will have the following properties:</w:t>
@@ -1023,19 +1061,51 @@
     </w:p>
     <w:p>
       <w:r>
-        <w:t xml:space="preserve">The iLab Interlock module </w:t>
-      </w:r>
-      <w:r>
+        <w:rPr>
+          <w:u w:val="single"/>
+        </w:rPr>
+        <w:t xml:space="preserve">The </w:t>
+      </w:r>
+      <w:proofErr w:type="spellStart"/>
+      <w:r>
+        <w:rPr>
+          <w:u w:val="single"/>
+        </w:rPr>
+        <w:t>iLab</w:t>
+      </w:r>
+      <w:proofErr w:type="spellEnd"/>
+      <w:r>
+        <w:rPr>
+          <w:u w:val="single"/>
+        </w:rPr>
+        <w:t xml:space="preserve"> Interlock module </w:t>
+      </w:r>
+      <w:r>
+        <w:rPr>
+          <w:u w:val="single"/>
+        </w:rPr>
         <w:t xml:space="preserve">does not require for the </w:t>
       </w:r>
       <w:r>
+        <w:rPr>
+          <w:u w:val="single"/>
+        </w:rPr>
         <w:t>API endpoints of the interlock devices to be exposed to the Internet</w:t>
       </w:r>
       <w:r>
+        <w:rPr>
+          <w:u w:val="single"/>
+        </w:rPr>
         <w:t xml:space="preserve"> a</w:t>
       </w:r>
       <w:r>
-        <w:t xml:space="preserve">t large. This is the purpose of the iLab Bridge, a small device that lives on the customer’s campus and </w:t>
+        <w:rPr>
+          <w:u w:val="single"/>
+        </w:rPr>
+        <w:t>t large</w:t>
+      </w:r>
+      <w:r>
+        <w:t xml:space="preserve">. This is the purpose of the iLab Bridge, a small device that lives on the customer’s campus and </w:t>
       </w:r>
       <w:r>
         <w:t xml:space="preserve">will be the effective originator of the API calls. Therefore, the bridge should be able to reach the target machine where the API is running </w:t>

</xml_diff>